<commit_message>
Added new file for complete work document in word 2015
</commit_message>
<xml_diff>
--- a/documents/kanitra_5958_DP.docx
+++ b/documents/kanitra_5958_DP.docx
@@ -54,7 +54,7 @@
             <v:stroke joinstyle="miter"/>
             <v:path gradientshapeok="t" o:connecttype="rect"/>
           </v:shapetype>
-          <v:shape id="Text Box 2" o:spid="_x0000_s1026" type="#_x0000_t202" style="position:absolute;left:0;text-align:left;margin-left:3524.25pt;margin-top:298.55pt;width:439.05pt;height:1in;z-index:251659264;visibility:visible;mso-wrap-distance-top:3.6pt;mso-wrap-distance-bottom:3.6pt;mso-position-horizontal:right;mso-position-horizontal-relative:margin;mso-position-vertical-relative:margin;mso-width-relative:margin;mso-height-relative:margin" o:gfxdata="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" stroked="f">
+          <v:shape id="Text Box 2" o:spid="_x0000_s1026" type="#_x0000_t202" style="position:absolute;left:0;text-align:left;margin-left:4299.95pt;margin-top:298.55pt;width:439.05pt;height:1in;z-index:251659264;visibility:visible;mso-wrap-distance-top:3.6pt;mso-wrap-distance-bottom:3.6pt;mso-position-horizontal:right;mso-position-horizontal-relative:margin;mso-position-vertical-relative:margin;mso-width-relative:margin;mso-height-relative:margin" o:gfxdata="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" stroked="f">
             <v:textbox style="mso-next-textbox:#Text Box 2">
               <w:txbxContent>
                 <w:sdt>
@@ -214,7 +214,7 @@
           <w:lang w:eastAsia="sk-SK"/>
         </w:rPr>
         <w:pict w14:anchorId="40A9CA64">
-          <v:shape id="_x0000_s1027" type="#_x0000_t202" style="position:absolute;left:0;text-align:left;margin-left:3524.25pt;margin-top:298.55pt;width:439.05pt;height:1in;z-index:251661312;visibility:visible;mso-wrap-distance-top:3.6pt;mso-wrap-distance-bottom:3.6pt;mso-position-horizontal:right;mso-position-horizontal-relative:margin;mso-position-vertical-relative:margin;mso-width-relative:margin;mso-height-relative:margin" o:gfxdata="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" stroked="f">
+          <v:shape id="_x0000_s1027" type="#_x0000_t202" style="position:absolute;left:0;text-align:left;margin-left:4299.95pt;margin-top:298.55pt;width:439.05pt;height:1in;z-index:251661312;visibility:visible;mso-wrap-distance-top:3.6pt;mso-wrap-distance-bottom:3.6pt;mso-position-horizontal:right;mso-position-horizontal-relative:margin;mso-position-vertical-relative:margin;mso-width-relative:margin;mso-height-relative:margin" o:gfxdata="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" stroked="f">
             <v:textbox style="mso-next-textbox:#_x0000_s1027">
               <w:txbxContent>
                 <w:sdt>
@@ -364,6 +364,7 @@
                 </w:placeholder>
                 <w:showingPlcHdr/>
               </w:sdtPr>
+              <w:sdtEndPr/>
               <w:sdtContent>
                 <w:r>
                   <w:t>Študijný program</w:t>
@@ -401,6 +402,7 @@
                 </w:placeholder>
                 <w:showingPlcHdr/>
               </w:sdtPr>
+              <w:sdtEndPr/>
               <w:sdtContent>
                 <w:r>
                   <w:t>Aplikovaná informatika</w:t>
@@ -428,6 +430,7 @@
                 </w:placeholder>
                 <w:showingPlcHdr/>
               </w:sdtPr>
+              <w:sdtEndPr/>
               <w:sdtContent>
                 <w:r>
                   <w:t>Číslo študijného odboru:</w:t>
@@ -453,6 +456,7 @@
                 </w:placeholder>
                 <w:showingPlcHdr/>
               </w:sdtPr>
+              <w:sdtEndPr/>
               <w:sdtContent>
                 <w:r>
                   <w:t>2511</w:t>
@@ -480,6 +484,7 @@
                 </w:placeholder>
                 <w:showingPlcHdr/>
               </w:sdtPr>
+              <w:sdtEndPr/>
               <w:sdtContent>
                 <w:r>
                   <w:t>Názov študijného odboru:</w:t>
@@ -505,6 +510,7 @@
                 </w:placeholder>
                 <w:showingPlcHdr/>
               </w:sdtPr>
+              <w:sdtEndPr/>
               <w:sdtContent>
                 <w:r>
                   <w:t>9.2.9 Aplikovaná informatika</w:t>
@@ -538,6 +544,7 @@
                 </w:placeholder>
                 <w:showingPlcHdr/>
               </w:sdtPr>
+              <w:sdtEndPr/>
               <w:sdtContent>
                 <w:r>
                   <w:t>Školiace pracovisko:</w:t>
@@ -563,6 +570,7 @@
                 </w:placeholder>
                 <w:showingPlcHdr/>
               </w:sdtPr>
+              <w:sdtEndPr/>
               <w:sdtContent>
                 <w:r>
                   <w:t>Ústav informatiky a matematiky</w:t>
@@ -590,6 +598,7 @@
                 </w:placeholder>
                 <w:showingPlcHdr/>
               </w:sdtPr>
+              <w:sdtEndPr/>
               <w:sdtContent>
                 <w:r>
                   <w:t>Vedúci záverečnej práce:</w:t>
@@ -613,6 +622,7 @@
                   <w:docPart w:val="77DAEC4305C77A41849DECF107C30D65"/>
                 </w:placeholder>
               </w:sdtPr>
+              <w:sdtEndPr/>
               <w:sdtContent>
                 <w:r>
                   <w:t>Ing. Stanislav Marček</w:t>
@@ -646,6 +656,7 @@
           <w:docPart w:val="959DDC83DB0A28498F1732B764A1886D"/>
         </w:placeholder>
       </w:sdtPr>
+      <w:sdtEndPr/>
       <w:sdtContent>
         <w:p>
           <w:pPr>
@@ -666,6 +677,7 @@
               </w:placeholder>
               <w:showingPlcHdr/>
             </w:sdtPr>
+            <w:sdtEndPr/>
             <w:sdtContent>
               <w:r>
                 <w:rPr>
@@ -682,6 +694,7 @@
               <w:showingPlcHdr/>
               <w:picture/>
             </w:sdtPr>
+            <w:sdtEndPr/>
             <w:sdtContent>
               <w:r>
                 <w:rPr>
@@ -751,6 +764,7 @@
         </w:placeholder>
         <w:group/>
       </w:sdtPr>
+      <w:sdtEndPr/>
       <w:sdtContent>
         <w:sdt>
           <w:sdtPr>
@@ -761,6 +775,7 @@
             </w:placeholder>
             <w:showingPlcHdr/>
           </w:sdtPr>
+          <w:sdtEndPr/>
           <w:sdtContent>
             <w:p>
               <w:pPr>
@@ -786,6 +801,7 @@
             </w:placeholder>
             <w:showingPlcHdr/>
           </w:sdtPr>
+          <w:sdtEndPr/>
           <w:sdtContent>
             <w:p>
               <w:pPr>
@@ -851,6 +867,7 @@
                 </w:placeholder>
                 <w:showingPlcHdr/>
               </w:sdtPr>
+              <w:sdtEndPr/>
               <w:sdtContent>
                 <w:r>
                   <w:t>Študijný program</w:t>
@@ -888,6 +905,7 @@
                 </w:placeholder>
                 <w:showingPlcHdr/>
               </w:sdtPr>
+              <w:sdtEndPr/>
               <w:sdtContent>
                 <w:r>
                   <w:t>Aplikovaná informatika</w:t>
@@ -911,6 +929,7 @@
               <w:listItem w:displayText="Bakalárska práca:" w:value="Bakalárska práca:"/>
             </w:dropDownList>
           </w:sdtPr>
+          <w:sdtEndPr/>
           <w:sdtContent>
             <w:tc>
               <w:tcPr>
@@ -1014,6 +1033,7 @@
                   <w:docPart w:val="B796D65FFCDE364A8425463D5F49122F"/>
                 </w:placeholder>
               </w:sdtPr>
+              <w:sdtEndPr/>
               <w:sdtContent>
                 <w:r>
                   <w:t>Bc. Jakub Kanitra</w:t>
@@ -1041,6 +1061,7 @@
                 </w:placeholder>
                 <w:showingPlcHdr/>
               </w:sdtPr>
+              <w:sdtEndPr/>
               <w:sdtContent>
                 <w:r>
                   <w:t>Vedúci záverečnej práce:</w:t>
@@ -1065,6 +1086,7 @@
                   <w:docPart w:val="1C96B61C3DEB2A4BBDFEB53C5C1B5CB9"/>
                 </w:placeholder>
               </w:sdtPr>
+              <w:sdtEndPr/>
               <w:sdtContent>
                 <w:r>
                   <w:t>Ing. Stanislav Marček</w:t>
@@ -1116,6 +1138,7 @@
               <w:docPart w:val="FDFE5096943F1A41A33026D49E84EFBC"/>
             </w:placeholder>
           </w:sdtPr>
+          <w:sdtEndPr/>
           <w:sdtContent>
             <w:tc>
               <w:tcPr>
@@ -1274,6 +1297,7 @@
           </w:placeholder>
           <w:showingPlcHdr/>
         </w:sdtPr>
+        <w:sdtEndPr/>
         <w:sdtContent>
           <w:r>
             <w:t>Kľúčové slová:</w:t>
@@ -1329,6 +1353,7 @@
         </w:placeholder>
         <w:group/>
       </w:sdtPr>
+      <w:sdtEndPr/>
       <w:sdtContent>
         <w:sdt>
           <w:sdtPr>
@@ -1339,6 +1364,7 @@
             </w:placeholder>
             <w:showingPlcHdr/>
           </w:sdtPr>
+          <w:sdtEndPr/>
           <w:sdtContent>
             <w:p>
               <w:pPr>
@@ -1364,6 +1390,7 @@
             </w:placeholder>
             <w:showingPlcHdr/>
           </w:sdtPr>
+          <w:sdtEndPr/>
           <w:sdtContent>
             <w:p>
               <w:pPr>
@@ -1428,6 +1455,7 @@
                 </w:placeholder>
                 <w:showingPlcHdr/>
               </w:sdtPr>
+              <w:sdtEndPr/>
               <w:sdtContent>
                 <w:r>
                   <w:t xml:space="preserve">Study Programme: </w:t>
@@ -1451,6 +1479,7 @@
                   <w:docPart w:val="898CE174E75D0D4A83CA31D7165B6D03"/>
                 </w:placeholder>
               </w:sdtPr>
+              <w:sdtEndPr/>
               <w:sdtContent>
                 <w:r>
                   <w:t>Applied Informatics</w:t>
@@ -1592,6 +1621,7 @@
                   <w:docPart w:val="28BC42EC82F6D9489AACA863E477BE8E"/>
                 </w:placeholder>
               </w:sdtPr>
+              <w:sdtEndPr/>
               <w:sdtContent>
                 <w:r>
                   <w:t>Bc. Jakub Kanitra</w:t>
@@ -1619,6 +1649,7 @@
                 </w:placeholder>
                 <w:showingPlcHdr/>
               </w:sdtPr>
+              <w:sdtEndPr/>
               <w:sdtContent>
                 <w:r>
                   <w:t>Superviso</w:t>
@@ -1648,6 +1679,7 @@
                   <w:docPart w:val="27B8CD4876BF3A408DEC405D305F4137"/>
                 </w:placeholder>
               </w:sdtPr>
+              <w:sdtEndPr/>
               <w:sdtContent>
                 <w:r>
                   <w:t>Ing. Stanislav Marček</w:t>
@@ -1710,6 +1742,7 @@
               <w:docPart w:val="99ADC54FFFB844408B0D969402677711"/>
             </w:placeholder>
           </w:sdtPr>
+          <w:sdtEndPr/>
           <w:sdtContent>
             <w:tc>
               <w:tcPr>
@@ -1813,6 +1846,7 @@
           </w:placeholder>
           <w:showingPlcHdr/>
         </w:sdtPr>
+        <w:sdtEndPr/>
         <w:sdtContent>
           <w:r>
             <w:t>K</w:t>
@@ -1871,6 +1905,7 @@
         <w:temporary/>
         <w:showingPlcHdr/>
       </w:sdtPr>
+      <w:sdtEndPr/>
       <w:sdtContent>
         <w:p>
           <w:pPr>
@@ -1916,6 +1951,11 @@
           </w:placeholder>
           <w:showingPlcHdr/>
         </w:sdtPr>
+        <w:sdtEndPr>
+          <w:rPr>
+            <w:rStyle w:val="ZakladnyChar"/>
+          </w:rPr>
+        </w:sdtEndPr>
         <w:sdtContent>
           <w:r>
             <w:t xml:space="preserve">čestne vyhlasujem, že som </w:t>
@@ -1958,6 +1998,11 @@
           </w:placeholder>
           <w:showingPlcHdr/>
         </w:sdtPr>
+        <w:sdtEndPr>
+          <w:rPr>
+            <w:rStyle w:val="ZakladnyChar"/>
+          </w:rPr>
+        </w:sdtEndPr>
         <w:sdtContent>
           <w:r>
             <w:t>na základe poznatkov získaných počas štúdia a informácií z dostupnej literatúry uvedenej v práci.</w:t>
@@ -2019,6 +2064,11 @@
           </w:placeholder>
           <w:showingPlcHdr/>
         </w:sdtPr>
+        <w:sdtEndPr>
+          <w:rPr>
+            <w:rStyle w:val="ZakladnyChar"/>
+          </w:rPr>
+        </w:sdtEndPr>
         <w:sdtContent>
           <w:r>
             <w:t>pod vedením</w:t>
@@ -2072,6 +2122,11 @@
           </w:placeholder>
           <w:showingPlcHdr/>
         </w:sdtPr>
+        <w:sdtEndPr>
+          <w:rPr>
+            <w:rStyle w:val="ZakladnyChar"/>
+          </w:rPr>
+        </w:sdtEndPr>
         <w:sdtContent>
           <w:r>
             <w:rPr>
@@ -2122,7 +2177,7 @@
           <w:rStyle w:val="ZakladnyChar"/>
           <w:noProof/>
         </w:rPr>
-        <w:t>09.05.2015</w:t>
+        <w:t>11.05.2015</w:t>
       </w:r>
       <w:r>
         <w:rPr>
@@ -2174,6 +2229,11 @@
         </w:placeholder>
         <w:showingPlcHdr/>
       </w:sdtPr>
+      <w:sdtEndPr>
+        <w:rPr>
+          <w:rStyle w:val="ZakladnyChar"/>
+        </w:rPr>
+      </w:sdtEndPr>
       <w:sdtContent>
         <w:p>
           <w:pPr>
@@ -2230,6 +2290,7 @@
         <w:temporary/>
         <w:showingPlcHdr/>
       </w:sdtPr>
+      <w:sdtEndPr/>
       <w:sdtContent>
         <w:p>
           <w:pPr>
@@ -2279,6 +2340,7 @@
         </w:placeholder>
         <w:showingPlcHdr/>
       </w:sdtPr>
+      <w:sdtEndPr/>
       <w:sdtContent>
         <w:p>
           <w:pPr>
@@ -4009,6 +4071,7 @@
           <w:docPart w:val="959DDC83DB0A28498F1732B764A1886D"/>
         </w:placeholder>
       </w:sdtPr>
+      <w:sdtEndPr/>
       <w:sdtContent>
         <w:p>
           <w:pPr>
@@ -4637,6 +4700,7 @@
           <w:docPart w:val="959DDC83DB0A28498F1732B764A1886D"/>
         </w:placeholder>
       </w:sdtPr>
+      <w:sdtEndPr/>
       <w:sdtContent>
         <w:p>
           <w:r>
@@ -4832,6 +4896,7 @@
         <w:temporary/>
         <w:showingPlcHdr/>
       </w:sdtPr>
+      <w:sdtEndPr/>
       <w:sdtContent>
         <w:p>
           <w:pPr>
@@ -4907,6 +4972,7 @@
               <w:id w:val="1245919456"/>
               <w:citation/>
             </w:sdtPr>
+            <w:sdtEndPr/>
             <w:sdtContent>
               <w:r>
                 <w:fldChar w:fldCharType="begin"/>
@@ -5203,9 +5269,9 @@
           <w:sz w:val="44"/>
         </w:rPr>
       </w:pPr>
-      <w:bookmarkStart w:id="1" w:name="_Toc378775589"/>
-      <w:bookmarkStart w:id="2" w:name="_Toc378776129"/>
-      <w:bookmarkStart w:id="3" w:name="_Toc418960979"/>
+      <w:bookmarkStart w:id="1" w:name="_Toc418960979"/>
+      <w:bookmarkStart w:id="2" w:name="_Toc378775589"/>
+      <w:bookmarkStart w:id="3" w:name="_Toc378776129"/>
       <w:r>
         <w:rPr>
           <w:rStyle w:val="ZakladnyChar"/>
@@ -5214,7 +5280,7 @@
         <w:lastRenderedPageBreak/>
         <w:t>Analýza problému</w:t>
       </w:r>
-      <w:bookmarkEnd w:id="3"/>
+      <w:bookmarkEnd w:id="1"/>
     </w:p>
     <w:p>
       <w:pPr>
@@ -5311,14 +5377,27 @@
       <w:r>
         <w:t xml:space="preserve">Figure </w:t>
       </w:r>
-      <w:fldSimple w:instr=" SEQ Figure \* ARABIC ">
-        <w:r>
-          <w:rPr>
-            <w:noProof/>
-          </w:rPr>
-          <w:t>1</w:t>
-        </w:r>
-      </w:fldSimple>
+      <w:r>
+        <w:fldChar w:fldCharType="begin"/>
+      </w:r>
+      <w:r>
+        <w:instrText xml:space="preserve"> SEQ Figure \* ARABIC </w:instrText>
+      </w:r>
+      <w:r>
+        <w:fldChar w:fldCharType="separate"/>
+      </w:r>
+      <w:r>
+        <w:rPr>
+          <w:noProof/>
+        </w:rPr>
+        <w:t>1</w:t>
+      </w:r>
+      <w:r>
+        <w:rPr>
+          <w:noProof/>
+        </w:rPr>
+        <w:fldChar w:fldCharType="end"/>
+      </w:r>
       <w:bookmarkEnd w:id="4"/>
       <w:r>
         <w:t xml:space="preserve"> Obory </w:t>
@@ -5371,6 +5450,7 @@
           <w:id w:val="-1878155873"/>
           <w:citation/>
         </w:sdtPr>
+        <w:sdtEndPr/>
         <w:sdtContent>
           <w:r>
             <w:fldChar w:fldCharType="begin"/>
@@ -5411,6 +5491,7 @@
           <w:id w:val="-1508903961"/>
           <w:citation/>
         </w:sdtPr>
+        <w:sdtEndPr/>
         <w:sdtContent>
           <w:r>
             <w:fldChar w:fldCharType="begin"/>
@@ -5468,6 +5549,7 @@
           <w:id w:val="1030996412"/>
           <w:citation/>
         </w:sdtPr>
+        <w:sdtEndPr/>
         <w:sdtContent>
           <w:r>
             <w:fldChar w:fldCharType="begin"/>
@@ -5656,14 +5738,27 @@
       <w:r>
         <w:t xml:space="preserve">Figure </w:t>
       </w:r>
-      <w:fldSimple w:instr=" SEQ Figure \* ARABIC ">
-        <w:r>
-          <w:rPr>
-            <w:noProof/>
-          </w:rPr>
-          <w:t>2</w:t>
-        </w:r>
-      </w:fldSimple>
+      <w:r>
+        <w:fldChar w:fldCharType="begin"/>
+      </w:r>
+      <w:r>
+        <w:instrText xml:space="preserve"> SEQ Figure \* ARABIC </w:instrText>
+      </w:r>
+      <w:r>
+        <w:fldChar w:fldCharType="separate"/>
+      </w:r>
+      <w:r>
+        <w:rPr>
+          <w:noProof/>
+        </w:rPr>
+        <w:t>2</w:t>
+      </w:r>
+      <w:r>
+        <w:rPr>
+          <w:noProof/>
+        </w:rPr>
+        <w:fldChar w:fldCharType="end"/>
+      </w:r>
       <w:bookmarkEnd w:id="10"/>
       <w:r>
         <w:t xml:space="preserve"> Schéma eukaryotickej bunky</w:t>
@@ -5676,6 +5771,7 @@
           <w:id w:val="-438606311"/>
           <w:citation/>
         </w:sdtPr>
+        <w:sdtEndPr/>
         <w:sdtContent>
           <w:r>
             <w:fldChar w:fldCharType="begin"/>
@@ -5835,14 +5931,27 @@
       <w:r>
         <w:t xml:space="preserve">Figure </w:t>
       </w:r>
-      <w:fldSimple w:instr=" SEQ Figure \* ARABIC ">
-        <w:r>
-          <w:rPr>
-            <w:noProof/>
-          </w:rPr>
-          <w:t>3</w:t>
-        </w:r>
-      </w:fldSimple>
+      <w:r>
+        <w:fldChar w:fldCharType="begin"/>
+      </w:r>
+      <w:r>
+        <w:instrText xml:space="preserve"> SEQ Figure \* ARABIC </w:instrText>
+      </w:r>
+      <w:r>
+        <w:fldChar w:fldCharType="separate"/>
+      </w:r>
+      <w:r>
+        <w:rPr>
+          <w:noProof/>
+        </w:rPr>
+        <w:t>3</w:t>
+      </w:r>
+      <w:r>
+        <w:rPr>
+          <w:noProof/>
+        </w:rPr>
+        <w:fldChar w:fldCharType="end"/>
+      </w:r>
       <w:bookmarkEnd w:id="12"/>
       <w:r>
         <w:t xml:space="preserve"> Karyotyp človeka. Zdroj</w:t>
@@ -5855,6 +5964,7 @@
           <w:id w:val="434722524"/>
           <w:citation/>
         </w:sdtPr>
+        <w:sdtEndPr/>
         <w:sdtContent>
           <w:r>
             <w:fldChar w:fldCharType="begin"/>
@@ -6064,14 +6174,27 @@
       <w:r>
         <w:t xml:space="preserve">Figure </w:t>
       </w:r>
-      <w:fldSimple w:instr=" SEQ Figure \* ARABIC ">
-        <w:r>
-          <w:rPr>
-            <w:noProof/>
-          </w:rPr>
-          <w:t>4</w:t>
-        </w:r>
-      </w:fldSimple>
+      <w:r>
+        <w:fldChar w:fldCharType="begin"/>
+      </w:r>
+      <w:r>
+        <w:instrText xml:space="preserve"> SEQ Figure \* ARABIC </w:instrText>
+      </w:r>
+      <w:r>
+        <w:fldChar w:fldCharType="separate"/>
+      </w:r>
+      <w:r>
+        <w:rPr>
+          <w:noProof/>
+        </w:rPr>
+        <w:t>4</w:t>
+      </w:r>
+      <w:r>
+        <w:rPr>
+          <w:noProof/>
+        </w:rPr>
+        <w:fldChar w:fldCharType="end"/>
+      </w:r>
       <w:bookmarkEnd w:id="16"/>
       <w:r>
         <w:t xml:space="preserve"> Štruktúra DNA makromolekuly</w:t>
@@ -6096,6 +6219,7 @@
           <w:id w:val="1770196607"/>
           <w:citation/>
         </w:sdtPr>
+        <w:sdtEndPr/>
         <w:sdtContent>
           <w:r>
             <w:fldChar w:fldCharType="begin"/>
@@ -6182,6 +6306,7 @@
           <w:id w:val="1000778576"/>
           <w:citation/>
         </w:sdtPr>
+        <w:sdtEndPr/>
         <w:sdtContent>
           <w:r>
             <w:fldChar w:fldCharType="begin"/>
@@ -6365,6 +6490,7 @@
           <w:id w:val="-1385164446"/>
           <w:citation/>
         </w:sdtPr>
+        <w:sdtEndPr/>
         <w:sdtContent>
           <w:r>
             <w:fldChar w:fldCharType="begin"/>
@@ -6482,6 +6608,7 @@
           <w:id w:val="931791859"/>
           <w:citation/>
         </w:sdtPr>
+        <w:sdtEndPr/>
         <w:sdtContent>
           <w:r>
             <w:fldChar w:fldCharType="begin"/>
@@ -6567,6 +6694,7 @@
           <w:id w:val="-719821323"/>
           <w:citation/>
         </w:sdtPr>
+        <w:sdtEndPr/>
         <w:sdtContent>
           <w:r>
             <w:fldChar w:fldCharType="begin"/>
@@ -6764,6 +6892,7 @@
           <w:id w:val="1416906721"/>
           <w:citation/>
         </w:sdtPr>
+        <w:sdtEndPr/>
         <w:sdtContent>
           <w:r>
             <w:fldChar w:fldCharType="begin"/>
@@ -7600,6 +7729,7 @@
           <w:id w:val="178398826"/>
           <w:citation/>
         </w:sdtPr>
+        <w:sdtEndPr/>
         <w:sdtContent>
           <w:r>
             <w:rPr>
@@ -7724,6 +7854,7 @@
           <w:id w:val="-1764374594"/>
           <w:citation/>
         </w:sdtPr>
+        <w:sdtEndPr/>
         <w:sdtContent>
           <w:r>
             <w:fldChar w:fldCharType="begin"/>
@@ -8011,14 +8142,27 @@
       <w:r>
         <w:t xml:space="preserve">Figure </w:t>
       </w:r>
-      <w:fldSimple w:instr=" SEQ Figure \* ARABIC ">
-        <w:r>
-          <w:rPr>
-            <w:noProof/>
-          </w:rPr>
-          <w:t>5</w:t>
-        </w:r>
-      </w:fldSimple>
+      <w:r>
+        <w:fldChar w:fldCharType="begin"/>
+      </w:r>
+      <w:r>
+        <w:instrText xml:space="preserve"> SEQ Figure \* ARABIC </w:instrText>
+      </w:r>
+      <w:r>
+        <w:fldChar w:fldCharType="separate"/>
+      </w:r>
+      <w:r>
+        <w:rPr>
+          <w:noProof/>
+        </w:rPr>
+        <w:t>5</w:t>
+      </w:r>
+      <w:r>
+        <w:rPr>
+          <w:noProof/>
+        </w:rPr>
+        <w:fldChar w:fldCharType="end"/>
+      </w:r>
       <w:bookmarkEnd w:id="26"/>
       <w:r>
         <w:t xml:space="preserve"> </w:t>
@@ -8094,14 +8238,27 @@
       <w:r>
         <w:t xml:space="preserve">Figure </w:t>
       </w:r>
-      <w:fldSimple w:instr=" SEQ Figure \* ARABIC ">
-        <w:r>
-          <w:rPr>
-            <w:noProof/>
-          </w:rPr>
-          <w:t>6</w:t>
-        </w:r>
-      </w:fldSimple>
+      <w:r>
+        <w:fldChar w:fldCharType="begin"/>
+      </w:r>
+      <w:r>
+        <w:instrText xml:space="preserve"> SEQ Figure \* ARABIC </w:instrText>
+      </w:r>
+      <w:r>
+        <w:fldChar w:fldCharType="separate"/>
+      </w:r>
+      <w:r>
+        <w:rPr>
+          <w:noProof/>
+        </w:rPr>
+        <w:t>6</w:t>
+      </w:r>
+      <w:r>
+        <w:rPr>
+          <w:noProof/>
+        </w:rPr>
+        <w:fldChar w:fldCharType="end"/>
+      </w:r>
       <w:bookmarkEnd w:id="29"/>
       <w:r>
         <w:t xml:space="preserve"> D</w:t>
@@ -8174,14 +8331,27 @@
       <w:r>
         <w:t xml:space="preserve">Figure </w:t>
       </w:r>
-      <w:fldSimple w:instr=" SEQ Figure \* ARABIC ">
-        <w:r>
-          <w:rPr>
-            <w:noProof/>
-          </w:rPr>
-          <w:t>7</w:t>
-        </w:r>
-      </w:fldSimple>
+      <w:r>
+        <w:fldChar w:fldCharType="begin"/>
+      </w:r>
+      <w:r>
+        <w:instrText xml:space="preserve"> SEQ Figure \* ARABIC </w:instrText>
+      </w:r>
+      <w:r>
+        <w:fldChar w:fldCharType="separate"/>
+      </w:r>
+      <w:r>
+        <w:rPr>
+          <w:noProof/>
+        </w:rPr>
+        <w:t>7</w:t>
+      </w:r>
+      <w:r>
+        <w:rPr>
+          <w:noProof/>
+        </w:rPr>
+        <w:fldChar w:fldCharType="end"/>
+      </w:r>
       <w:bookmarkEnd w:id="31"/>
       <w:r>
         <w:t xml:space="preserve"> Nedeterministický akceptor s </w:t>
@@ -8483,6 +8653,7 @@
           <w:id w:val="713161006"/>
           <w:citation/>
         </w:sdtPr>
+        <w:sdtEndPr/>
         <w:sdtContent>
           <w:r>
             <w:rPr>
@@ -8891,14 +9062,27 @@
       <w:r>
         <w:t xml:space="preserve">Figure </w:t>
       </w:r>
-      <w:fldSimple w:instr=" SEQ Figure \* ARABIC ">
-        <w:r>
-          <w:rPr>
-            <w:noProof/>
-          </w:rPr>
-          <w:t>8</w:t>
-        </w:r>
-      </w:fldSimple>
+      <w:r>
+        <w:fldChar w:fldCharType="begin"/>
+      </w:r>
+      <w:r>
+        <w:instrText xml:space="preserve"> SEQ Figure \* ARABIC </w:instrText>
+      </w:r>
+      <w:r>
+        <w:fldChar w:fldCharType="separate"/>
+      </w:r>
+      <w:r>
+        <w:rPr>
+          <w:noProof/>
+        </w:rPr>
+        <w:t>8</w:t>
+      </w:r>
+      <w:r>
+        <w:rPr>
+          <w:noProof/>
+        </w:rPr>
+        <w:fldChar w:fldCharType="end"/>
+      </w:r>
       <w:bookmarkEnd w:id="36"/>
       <w:r>
         <w:t xml:space="preserve"> Diagram príkladu podľa Thompsonovho konštrukčného algoritmu</w:t>
@@ -8990,14 +9174,27 @@
       <w:r>
         <w:t xml:space="preserve">Figure </w:t>
       </w:r>
-      <w:fldSimple w:instr=" SEQ Figure \* ARABIC ">
-        <w:r>
-          <w:rPr>
-            <w:noProof/>
-          </w:rPr>
-          <w:t>9</w:t>
-        </w:r>
-      </w:fldSimple>
+      <w:r>
+        <w:fldChar w:fldCharType="begin"/>
+      </w:r>
+      <w:r>
+        <w:instrText xml:space="preserve"> SEQ Figure \* ARABIC </w:instrText>
+      </w:r>
+      <w:r>
+        <w:fldChar w:fldCharType="separate"/>
+      </w:r>
+      <w:r>
+        <w:rPr>
+          <w:noProof/>
+        </w:rPr>
+        <w:t>9</w:t>
+      </w:r>
+      <w:r>
+        <w:rPr>
+          <w:noProof/>
+        </w:rPr>
+        <w:fldChar w:fldCharType="end"/>
+      </w:r>
       <w:bookmarkEnd w:id="37"/>
       <w:r>
         <w:t xml:space="preserve"> Pravidlá Thompsonového konštrukčného algoritmu</w:t>
@@ -9125,6 +9322,7 @@
           <w:id w:val="-1563249514"/>
           <w:citation/>
         </w:sdtPr>
+        <w:sdtEndPr/>
         <w:sdtContent>
           <w:r>
             <w:fldChar w:fldCharType="begin"/>
@@ -9204,6 +9402,7 @@
           <w:id w:val="-603340362"/>
           <w:citation/>
         </w:sdtPr>
+        <w:sdtEndPr/>
         <w:sdtContent>
           <w:r>
             <w:fldChar w:fldCharType="begin"/>
@@ -9255,6 +9454,7 @@
           <w:id w:val="-1326666056"/>
           <w:citation/>
         </w:sdtPr>
+        <w:sdtEndPr/>
         <w:sdtContent>
           <w:r>
             <w:fldChar w:fldCharType="begin"/>
@@ -9340,6 +9540,7 @@
           <w:id w:val="917137643"/>
           <w:citation/>
         </w:sdtPr>
+        <w:sdtEndPr/>
         <w:sdtContent>
           <w:r>
             <w:fldChar w:fldCharType="begin"/>
@@ -9715,8 +9916,8 @@
       <w:bookmarkStart w:id="47" w:name="_Ref282204144"/>
       <w:bookmarkStart w:id="48" w:name="_Ref282204159"/>
       <w:bookmarkStart w:id="49" w:name="_Ref282204164"/>
-      <w:bookmarkEnd w:id="1"/>
       <w:bookmarkEnd w:id="2"/>
+      <w:bookmarkEnd w:id="3"/>
       <w:r>
         <w:t>. Tieto vlny predpovedal Albert Einstein, no ešte neboli nikdy priamo detekované.</w:t>
       </w:r>
@@ -9733,6 +9934,7 @@
           <w:id w:val="296341784"/>
           <w:citation/>
         </w:sdtPr>
+        <w:sdtEndPr/>
         <w:sdtContent>
           <w:r>
             <w:fldChar w:fldCharType="begin"/>
@@ -9754,13 +9956,7 @@
               <w:rPr>
                 <w:noProof/>
               </w:rPr>
-              <w:t>1</w:t>
-            </w:r>
-            <w:r>
-              <w:rPr>
-                <w:noProof/>
-              </w:rPr>
-              <w:t>4</w:t>
+              <w:t>14</w:t>
             </w:r>
           </w:hyperlink>
           <w:r>
@@ -9861,6 +10057,7 @@
           <w:id w:val="-1768304792"/>
           <w:citation/>
         </w:sdtPr>
+        <w:sdtEndPr/>
         <w:sdtContent>
           <w:r>
             <w:fldChar w:fldCharType="begin"/>
@@ -10404,30 +10601,43 @@
       <w:pPr>
         <w:pStyle w:val="Popis"/>
       </w:pPr>
-      <w:bookmarkStart w:id="51" w:name="_Ref418976211"/>
-      <w:bookmarkStart w:id="52" w:name="_Ref418976219"/>
+      <w:bookmarkStart w:id="51" w:name="_Ref418976219"/>
+      <w:bookmarkStart w:id="52" w:name="_Ref418976211"/>
       <w:r>
         <w:t xml:space="preserve">Tabuľka </w:t>
       </w:r>
-      <w:fldSimple w:instr=" SEQ Tabuľka \* ARABIC ">
-        <w:r>
-          <w:rPr>
-            <w:noProof/>
-          </w:rPr>
-          <w:t>1</w:t>
-        </w:r>
-      </w:fldSimple>
+      <w:r>
+        <w:fldChar w:fldCharType="begin"/>
+      </w:r>
+      <w:r>
+        <w:instrText xml:space="preserve"> SEQ Tabuľka \* ARABIC </w:instrText>
+      </w:r>
+      <w:r>
+        <w:fldChar w:fldCharType="separate"/>
+      </w:r>
+      <w:r>
+        <w:rPr>
+          <w:noProof/>
+        </w:rPr>
+        <w:t>1</w:t>
+      </w:r>
+      <w:r>
+        <w:rPr>
+          <w:noProof/>
+        </w:rPr>
+        <w:fldChar w:fldCharType="end"/>
+      </w:r>
+      <w:bookmarkEnd w:id="51"/>
+      <w:r>
+        <w:t xml:space="preserve"> Rozšírené webové technológie (dáta ku 9.5.2015 </w:t>
+      </w:r>
+      <w:r>
+        <w:t>http://w3techs.com/technologies/overview/programming_language/all</w:t>
+      </w:r>
+      <w:r>
+        <w:t>)</w:t>
+      </w:r>
       <w:bookmarkEnd w:id="52"/>
-      <w:r>
-        <w:t xml:space="preserve"> Rozšírené webové technológie (dáta ku 9.5.2015 </w:t>
-      </w:r>
-      <w:r>
-        <w:t>http://w3techs.com/technologies/overview/programming_language/all</w:t>
-      </w:r>
-      <w:r>
-        <w:t>)</w:t>
-      </w:r>
-      <w:bookmarkEnd w:id="51"/>
     </w:p>
     <w:p>
       <w:pPr>
@@ -10494,6 +10704,7 @@
           <w:id w:val="-1229223515"/>
           <w:citation/>
         </w:sdtPr>
+        <w:sdtEndPr/>
         <w:sdtContent>
           <w:r>
             <w:fldChar w:fldCharType="begin"/>
@@ -10519,22 +10730,38 @@
     <w:p>
       <w:pPr>
         <w:pStyle w:val="Zakladny"/>
-      </w:pPr>
-      <w:r>
-        <w:t>Node, narozdiel od klasických serverov, ktoré bežia na viacerých vláknach, ktorých správa je zdrojovo náročná, beží iba na jednom vlákne. To bolo dosiahnuteľné využitím neblokova</w:t>
+        <w:rPr>
+          <w:lang w:val="en-US"/>
+        </w:rPr>
+      </w:pPr>
+      <w:r>
+        <w:t>Node, na</w:t>
+      </w:r>
+      <w:r>
+        <w:t xml:space="preserve"> </w:t>
+      </w:r>
+      <w:r>
+        <w:t>rozdiel od klasických serverov, ktoré bežia na viacerých vláknach, ktorých správa je zdrojovo náročná, beží iba na jednom vlákne. To bolo dosiahnuteľné využitím neblokova</w:t>
       </w:r>
       <w:r>
         <w:t>cích I/O požiadaviek, vlákno odošle požiadavku a pokračuje v činnosti a po vykonaní požiadavky sa spustí asynchrónna callback funkcia, ktorá spracuje dáta získané požiadavkom.</w:t>
       </w:r>
       <w:r>
-        <w:t xml:space="preserve"> Príkladom neblokovanej asynchrónnej IO operácie je čítanie súboru, ktorý </w:t>
+        <w:t xml:space="preserve"> Príkladom neblokovanej asynchrónnej IO operácie je čítanie súboru, ktorý využije vstavaný node </w:t>
+      </w:r>
+      <w:r>
+        <w:t>modul</w:t>
+      </w:r>
+      <w:r>
+        <w:t xml:space="preserve"> fs (file system), pošle požiadavku na prečítanie súboru a po </w:t>
       </w:r>
       <w:r>
         <w:lastRenderedPageBreak/>
-        <w:t>využije vstavaný node komponent fs (file system), pošle požiadavku na prečítanie súboru a po jeho vykonaní, ak nenastala žiadna chyba vypíše obsah.</w:t>
-      </w:r>
-      <w:bookmarkStart w:id="53" w:name="_GoBack"/>
-      <w:bookmarkEnd w:id="53"/>
+        <w:t>jeho vykonaní, ak nenastala žiadna chyba vypíše obsah.</w:t>
+      </w:r>
+      <w:r>
+        <w:t xml:space="preserve"> Funkcia require() je štandardnou funkciou na načítanie modulov. V node každý súbor predstavuje jeden modul a vice versa.</w:t>
+      </w:r>
     </w:p>
     <w:p>
       <w:pPr>
@@ -10616,6 +10843,7 @@
           <w:id w:val="-1557461931"/>
           <w:citation/>
         </w:sdtPr>
+        <w:sdtEndPr/>
         <w:sdtContent>
           <w:r>
             <w:fldChar w:fldCharType="begin"/>
@@ -10646,7 +10874,25 @@
         <w:pStyle w:val="Zakladny"/>
       </w:pPr>
       <w:r>
-        <w:t>„Mnoho významných spoločností, vrátane Microsoft-u, LinkedIn-u a Yahoo! Si uvedomili výhody Node a začali v ňom implementovať projekty. Napríklad, LinkedIn remigroval mobilný stack do Node  a prešli z pätnástich serverov s pätnástimi inštanciami na každom na štyri inštancie, ktoré zvládnu dvojnásobnú záťaž</w:t>
+        <w:t xml:space="preserve">„Mnoho významných spoločností, vrátane Microsoft-u, LinkedIn-u a Yahoo! </w:t>
+      </w:r>
+      <w:r>
+        <w:t>s</w:t>
+      </w:r>
+      <w:r>
+        <w:t>i uvedomili výhody Node a začali v ňom implementovať</w:t>
+      </w:r>
+      <w:r>
+        <w:t xml:space="preserve"> svoje</w:t>
+      </w:r>
+      <w:r>
+        <w:t xml:space="preserve"> projekty. Napríklad, LinkedIn remigroval </w:t>
+      </w:r>
+      <w:r>
+        <w:t xml:space="preserve">svoj celý </w:t>
+      </w:r>
+      <w:r>
+        <w:t>mobilný stack do Node  a prešli z pätnástich serverov s pätnástimi inštanciami na každom na štyri inštancie, ktoré zvládnu dvojnásobnú záťaž</w:t>
       </w:r>
       <w:r>
         <w:t>.</w:t>
@@ -10662,6 +10908,7 @@
           <w:id w:val="-2013831779"/>
           <w:citation/>
         </w:sdtPr>
+        <w:sdtEndPr/>
         <w:sdtContent>
           <w:r>
             <w:fldChar w:fldCharType="begin"/>
@@ -10713,7 +10960,19 @@
         <w:t>Ten poskytuje model-view-controller (MVC) štruktúru, organizáciu smerovania, manažment relácií, extrakciu URL parametrov a mnoho iných základných</w:t>
       </w:r>
       <w:r>
-        <w:t xml:space="preserve"> potrieb, ktoré by sme museli implementovať sami, použitím tohto frameworku máme k dispozícii otestovaný a komunitou spravovaný nástroj, ktorý je možné použiť</w:t>
+        <w:t xml:space="preserve"> potrieb, ktoré by sme museli implementovať sami,</w:t>
+      </w:r>
+      <w:r>
+        <w:t xml:space="preserve"> avšak</w:t>
+      </w:r>
+      <w:r>
+        <w:t xml:space="preserve"> použitím tohto frameworku máme k dispozícii otestovaný a komunitou sp</w:t>
+      </w:r>
+      <w:r>
+        <w:t>ravovaný nástroj, ktorý je možno bezpečne</w:t>
+      </w:r>
+      <w:r>
+        <w:t xml:space="preserve"> použiť</w:t>
       </w:r>
       <w:r>
         <w:t xml:space="preserve">. </w:t>
@@ -10723,6 +10982,7 @@
           <w:id w:val="-1981915171"/>
           <w:citation/>
         </w:sdtPr>
+        <w:sdtEndPr/>
         <w:sdtContent>
           <w:r>
             <w:fldChar w:fldCharType="begin"/>
@@ -10777,7 +11037,13 @@
         <w:t xml:space="preserve">, čo je centralizovaný repozitár, všetkých registrovaných knižníc, frameworkov a middlewar-ov napísaných pre node. Jeho popularitu dokazuje fakt, že </w:t>
       </w:r>
       <w:r>
-        <w:t>sa na ňom nachádza 147 054 projektov a stiahne sa z neho približne 50 miliónov projektov denne.</w:t>
+        <w:t xml:space="preserve">sa na ňom nachádza 147 054 projektov a stiahne sa z neho približne 50 miliónov </w:t>
+      </w:r>
+      <w:r>
+        <w:t xml:space="preserve">kópií </w:t>
+      </w:r>
+      <w:r>
+        <w:t>projektov denne.</w:t>
       </w:r>
       <w:r>
         <w:rPr>
@@ -10794,19 +11060,107 @@
       <w:r>
         <w:t xml:space="preserve"> </w:t>
       </w:r>
+      <w:r>
+        <w:t>Zaregistrovať svoj projekt do neho je zdarma a neprechádza žiadnou kontrolou, preto sa publikované projekty líšia rozsahom aj kvalitou a treba si dať veľký pozor, ktoré zaintegrujem do vlastnej aplikácie.</w:t>
+      </w:r>
     </w:p>
     <w:p>
       <w:pPr>
         <w:pStyle w:val="Zakladny"/>
+      </w:pPr>
+      <w:r>
+        <w:lastRenderedPageBreak/>
+        <w:t>Za zmienku stoja dva npm moduly, ktoré som použil pri tvorbe výslednej aplikácie, oba patria k najsťahovanejším a najpoužívanejším modulom</w:t>
+      </w:r>
+      <w:r>
+        <w:rPr>
+          <w:rStyle w:val="Odkaznapoznmkupodiarou"/>
+        </w:rPr>
+        <w:footnoteReference w:id="2"/>
+      </w:r>
+      <w:r>
+        <w:t xml:space="preserve"> pre Node platformu a to zabezpečuje ich vysokú kvalitu a aktívnu komunitu stojacu za ich vývojom a testovaním.</w:t>
+      </w:r>
+    </w:p>
+    <w:p>
+      <w:pPr>
+        <w:pStyle w:val="Zakladny"/>
+      </w:pPr>
+      <w:r>
+        <w:t xml:space="preserve">Prvým je </w:t>
+      </w:r>
+      <w:r>
         <w:rPr>
           <w:b/>
         </w:rPr>
-      </w:pPr>
-      <w:r>
-        <w:rPr>
+        <w:t>browserify</w:t>
+      </w:r>
+      <w:r>
+        <w:rPr>
+          <w:rStyle w:val="Odkaznapoznmkupodiarou"/>
           <w:b/>
         </w:rPr>
-        <w:t>Grunt, Browserify</w:t>
+        <w:footnoteReference w:id="3"/>
+      </w:r>
+      <w:r>
+        <w:t xml:space="preserve">, ako bolo už povedané výhodou Node je použitie programovacieho jazyku </w:t>
+      </w:r>
+      <w:r>
+        <w:t>JavaScript</w:t>
+      </w:r>
+      <w:r>
+        <w:t xml:space="preserve"> na serverovej ako aj klientskej strane, tento fakt zaručuje, že moduly nepoužívajúce natívne Node moduly a middleware sú použiteľné v serverovej aj klie</w:t>
+      </w:r>
+      <w:r>
+        <w:t>ntskej aplikačnej logike, avšak organizácia a načítanie modulov v node je zabezpečená zavolaním synchrónnej funkcie require()</w:t>
+      </w:r>
+      <w:r>
+        <w:t xml:space="preserve">, ktorá nie je rozoznateľná prehliadačom, a preto bol vytvorený modul browserify, ktorý zabezpečí efektívne načítanie modulov na front-ende. Vďaka tejto skutočnosti môže vývojár používať jednotnú štruktúru aplikácie a nie je potrebné rozlišovať serverové a klientske skripty. Vo výstupnom projekte sa browserify využil na zjednotenie napísania klientskeho skriptu, ktorý sa vykonáva na strane jednotlivých uzlov a serverovej strany, ktorá riadi jednotlivé uzly. </w:t>
+      </w:r>
+    </w:p>
+    <w:p>
+      <w:pPr>
+        <w:pStyle w:val="Zakladny"/>
+      </w:pPr>
+      <w:r>
+        <w:rPr>
+          <w:b/>
+        </w:rPr>
+        <w:t>Grunt</w:t>
+      </w:r>
+      <w:r>
+        <w:rPr>
+          <w:rStyle w:val="Odkaznapoznmkupodiarou"/>
+          <w:b/>
+        </w:rPr>
+        <w:footnoteReference w:id="4"/>
+      </w:r>
+      <w:r>
+        <w:rPr>
+          <w:b/>
+        </w:rPr>
+        <w:t xml:space="preserve"> </w:t>
+      </w:r>
+      <w:r>
+        <w:t xml:space="preserve">je najpoužívanejším manažérom úloh pre JavaScript a slovami tvorcov, slúži na automatizáciu, uľahčuje spúšťanie opakujúcich sa úloh ako minifikáciu, kompiláciu a testovanie, v dobe písania práce je dostupných 4662 pluginov, </w:t>
+      </w:r>
+      <w:r>
+        <w:t xml:space="preserve">ktoré pokrývajú všetky časti vývoja web aplikácie </w:t>
+      </w:r>
+      <w:r>
+        <w:t>od základnej kompilácie CoffeeScript-ových a SASS súborov, cez automatické obnovenie prehliadača po zmene súborov až po komplexné skripty pre nasadenie aplikácie na produkčný server.</w:t>
+      </w:r>
+      <w:r>
+        <w:t xml:space="preserve"> V práci som využil grunt na kompiláciu SASS súborov, automatické obnovovanie prehľadovej stránky, v tandeme s browserify na generovanie klientského skriptu pri každej zmene klientských súborov a na vygenerovanie rozsiahlej dokumentácie pomocou YUIDoc. Pre grunt je možné napísanie vlastných úloh, ktoré sú spustiteľné pomocou konzolových príkazov, túto možnosť som </w:t>
+      </w:r>
+      <w:r>
+        <w:t>použil</w:t>
+      </w:r>
+      <w:r>
+        <w:t xml:space="preserve"> na napísanie základných úloh uľahčujúcich testovanie aplikácie, akými sú napríklad vygenerovanie dát, vymazanie dát z databázovej tabuľky</w:t>
+      </w:r>
+      <w:r>
+        <w:t xml:space="preserve"> a iné. Kompletný zoznam dostupných príkazov je spísaný v dokumentácii projektu.</w:t>
       </w:r>
     </w:p>
     <w:p>
@@ -10814,15 +11168,25 @@
         <w:pStyle w:val="Nadpis3urovne"/>
       </w:pPr>
       <w:r>
+        <w:t>PostgreSQL</w:t>
+      </w:r>
+      <w:bookmarkStart w:id="53" w:name="_GoBack"/>
+      <w:bookmarkEnd w:id="53"/>
+    </w:p>
+    <w:p>
+      <w:pPr>
+        <w:pStyle w:val="Zakladny"/>
+        <w:rPr>
+          <w:lang w:val="en-US"/>
+        </w:rPr>
+      </w:pPr>
+    </w:p>
+    <w:p>
+      <w:pPr>
+        <w:pStyle w:val="Nadpis3urovne"/>
+      </w:pPr>
+      <w:r>
         <w:lastRenderedPageBreak/>
-        <w:t>PostgreSQL</w:t>
-      </w:r>
-    </w:p>
-    <w:p>
-      <w:pPr>
-        <w:pStyle w:val="Nadpis3urovne"/>
-      </w:pPr>
-      <w:r>
         <w:t>Socket.io</w:t>
       </w:r>
     </w:p>
@@ -10855,9 +11219,9 @@
         <w:br w:type="page"/>
       </w:r>
     </w:p>
-    <w:bookmarkStart w:id="55" w:name="_Toc418960996" w:displacedByCustomXml="next"/>
-    <w:bookmarkStart w:id="56" w:name="_Toc378776136" w:displacedByCustomXml="next"/>
-    <w:bookmarkStart w:id="57" w:name="_Toc378775596" w:displacedByCustomXml="next"/>
+    <w:bookmarkStart w:id="55" w:name="_Toc378776136" w:displacedByCustomXml="next"/>
+    <w:bookmarkStart w:id="56" w:name="_Toc378775596" w:displacedByCustomXml="next"/>
+    <w:bookmarkStart w:id="57" w:name="_Toc418960996" w:displacedByCustomXml="next"/>
     <w:sdt>
       <w:sdtPr>
         <w:rPr>
@@ -10885,8 +11249,8 @@
             </w:rPr>
             <w:t>Záver</w:t>
           </w:r>
-          <w:bookmarkEnd w:id="57"/>
           <w:bookmarkEnd w:id="56"/>
+          <w:bookmarkEnd w:id="55"/>
           <w:r>
             <w:rPr>
               <w:rStyle w:val="NadpisneslovanChar"/>
@@ -10897,7 +11261,7 @@
         </w:p>
       </w:sdtContent>
     </w:sdt>
-    <w:bookmarkEnd w:id="55" w:displacedByCustomXml="prev"/>
+    <w:bookmarkEnd w:id="57" w:displacedByCustomXml="prev"/>
     <w:sdt>
       <w:sdtPr>
         <w:rPr>
@@ -10951,6 +11315,7 @@
         <w:lock w:val="sdtContentLocked"/>
         <w:showingPlcHdr/>
       </w:sdtPr>
+      <w:sdtEndPr/>
       <w:sdtContent>
         <w:p>
           <w:pPr>
@@ -12458,7 +12823,7 @@
           <w:rPr>
             <w:noProof/>
           </w:rPr>
-          <w:t>I</w:t>
+          <w:t>II</w:t>
         </w:r>
         <w:r>
           <w:rPr>
@@ -12518,6 +12883,63 @@
       </w:r>
       <w:r>
         <w:t>https://www.npmjs.com/</w:t>
+      </w:r>
+    </w:p>
+  </w:footnote>
+  <w:footnote w:id="2">
+    <w:p>
+      <w:pPr>
+        <w:pStyle w:val="Textpoznmkypodiarou"/>
+      </w:pPr>
+      <w:r>
+        <w:rPr>
+          <w:rStyle w:val="Odkaznapoznmkupodiarou"/>
+        </w:rPr>
+        <w:footnoteRef/>
+      </w:r>
+      <w:r>
+        <w:t xml:space="preserve"> Ku 10.5.2015, zdroj: </w:t>
+      </w:r>
+      <w:r>
+        <w:t>https://www.npmjs.com/</w:t>
+      </w:r>
+    </w:p>
+  </w:footnote>
+  <w:footnote w:id="3">
+    <w:p>
+      <w:pPr>
+        <w:pStyle w:val="Textpoznmkypodiarou"/>
+      </w:pPr>
+      <w:r>
+        <w:rPr>
+          <w:rStyle w:val="Odkaznapoznmkupodiarou"/>
+        </w:rPr>
+        <w:footnoteRef/>
+      </w:r>
+      <w:r>
+        <w:t xml:space="preserve"> </w:t>
+      </w:r>
+      <w:r>
+        <w:t>https://www.npmjs.com/package/browserify</w:t>
+      </w:r>
+    </w:p>
+  </w:footnote>
+  <w:footnote w:id="4">
+    <w:p>
+      <w:pPr>
+        <w:pStyle w:val="Textpoznmkypodiarou"/>
+      </w:pPr>
+      <w:r>
+        <w:rPr>
+          <w:rStyle w:val="Odkaznapoznmkupodiarou"/>
+        </w:rPr>
+        <w:footnoteRef/>
+      </w:r>
+      <w:r>
+        <w:t xml:space="preserve"> </w:t>
+      </w:r>
+      <w:r>
+        <w:t>http://gruntjs.com/</w:t>
       </w:r>
     </w:p>
   </w:footnote>
@@ -13009,22 +13431,14 @@
         <w:emboss w:val="0"/>
         <w:imprint w:val="0"/>
         <w:noProof w:val="0"/>
-        <w:snapToGrid w:val="0"/>
         <w:vanish w:val="0"/>
-        <w:color w:val="000000"/>
         <w:spacing w:val="0"/>
-        <w:w w:val="0"/>
         <w:kern w:val="0"/>
         <w:position w:val="0"/>
-        <w:sz w:val="0"/>
-        <w:szCs w:val="0"/>
-        <w:u w:val="none" w:color="000000"/>
+        <w:u w:val="none"/>
         <w:effect w:val="none"/>
-        <w:bdr w:val="none" w:sz="0" w:space="0" w:color="000000"/>
-        <w:shd w:val="clear" w:color="000000" w:fill="000000"/>
         <w:vertAlign w:val="baseline"/>
         <w:em w:val="none"/>
-        <w:lang w:val="x-none" w:eastAsia="x-none" w:bidi="x-none"/>
         <w:specVanish w:val="0"/>
         <w14:glow w14:rad="0">
           <w14:srgbClr w14:val="000000"/>
@@ -18757,6 +19171,8 @@
   <w:rsids>
     <w:rsidRoot w:val="00917511"/>
     <w:rsid w:val="00383021"/>
+    <w:rsid w:val="003F45A6"/>
+    <w:rsid w:val="00895828"/>
     <w:rsid w:val="00917511"/>
     <w:rsid w:val="00B24EB3"/>
     <w:rsid w:val="00C26790"/>
@@ -20248,7 +20664,7 @@
 </file>
 
 <file path=customXml/itemProps2.xml><?xml version="1.0" encoding="utf-8"?>
-<ds:datastoreItem xmlns:ds="http://schemas.openxmlformats.org/officeDocument/2006/customXml" ds:itemID="{EEF88411-DF73-451A-9D3E-496F8DBD9064}">
+<ds:datastoreItem xmlns:ds="http://schemas.openxmlformats.org/officeDocument/2006/customXml" ds:itemID="{C93BA4EC-2572-4BD0-B79E-AEC23672BC22}">
   <ds:schemaRefs>
     <ds:schemaRef ds:uri="http://schemas.openxmlformats.org/officeDocument/2006/bibliography"/>
   </ds:schemaRefs>

</xml_diff>